<commit_message>
Ajustes e Cronograma da 2ª Semana
</commit_message>
<xml_diff>
--- a/Documentos/Cronograma.docx
+++ b/Documentos/Cronograma.docx
@@ -23,8 +23,6 @@
           <w:b/>
         </w:rPr>
       </w:pPr>
-      <w:bookmarkStart w:id="0" w:name="_GoBack"/>
-      <w:bookmarkEnd w:id="0"/>
     </w:p>
     <w:tbl>
       <w:tblPr>
@@ -533,6 +531,577 @@
         </w:tc>
       </w:tr>
     </w:tbl>
+    <w:p>
+      <w:pPr>
+        <w:spacing w:after="0" w:line="240" w:lineRule="auto"/>
+      </w:pPr>
+    </w:p>
+    <w:p>
+      <w:pPr>
+        <w:spacing w:after="0" w:line="240" w:lineRule="auto"/>
+        <w:rPr>
+          <w:b/>
+        </w:rPr>
+      </w:pPr>
+      <w:r>
+        <w:rPr>
+          <w:b/>
+        </w:rPr>
+        <w:t>2</w:t>
+      </w:r>
+      <w:r>
+        <w:rPr>
+          <w:b/>
+        </w:rPr>
+        <w:t xml:space="preserve">ª Semana – </w:t>
+      </w:r>
+      <w:r>
+        <w:rPr>
+          <w:b/>
+        </w:rPr>
+        <w:t>08/06</w:t>
+      </w:r>
+      <w:r>
+        <w:rPr>
+          <w:b/>
+        </w:rPr>
+        <w:t xml:space="preserve">/2011 à </w:t>
+      </w:r>
+      <w:r>
+        <w:rPr>
+          <w:b/>
+        </w:rPr>
+        <w:t>14</w:t>
+      </w:r>
+      <w:r>
+        <w:rPr>
+          <w:b/>
+        </w:rPr>
+        <w:t>/06/2011</w:t>
+      </w:r>
+    </w:p>
+    <w:p>
+      <w:pPr>
+        <w:spacing w:after="0" w:line="240" w:lineRule="auto"/>
+        <w:rPr>
+          <w:b/>
+        </w:rPr>
+      </w:pPr>
+    </w:p>
+    <w:tbl>
+      <w:tblPr>
+        <w:tblStyle w:val="Tabelacomgrade"/>
+        <w:tblW w:w="9640" w:type="dxa"/>
+        <w:tblInd w:w="-743" w:type="dxa"/>
+        <w:tblLook w:val="04A0" w:firstRow="1" w:lastRow="0" w:firstColumn="1" w:lastColumn="0" w:noHBand="0" w:noVBand="1"/>
+      </w:tblPr>
+      <w:tblGrid>
+        <w:gridCol w:w="1985"/>
+        <w:gridCol w:w="1418"/>
+        <w:gridCol w:w="1559"/>
+        <w:gridCol w:w="1559"/>
+        <w:gridCol w:w="1418"/>
+        <w:gridCol w:w="1701"/>
+      </w:tblGrid>
+      <w:tr>
+        <w:tc>
+          <w:tcPr>
+            <w:tcW w:w="1985" w:type="dxa"/>
+          </w:tcPr>
+          <w:p>
+            <w:pPr>
+              <w:jc w:val="center"/>
+            </w:pPr>
+          </w:p>
+        </w:tc>
+        <w:tc>
+          <w:tcPr>
+            <w:tcW w:w="1418" w:type="dxa"/>
+          </w:tcPr>
+          <w:p>
+            <w:pPr>
+              <w:jc w:val="center"/>
+              <w:rPr>
+                <w:b/>
+              </w:rPr>
+            </w:pPr>
+            <w:r>
+              <w:rPr>
+                <w:b/>
+              </w:rPr>
+              <w:t>Terça-Feira</w:t>
+            </w:r>
+          </w:p>
+        </w:tc>
+        <w:tc>
+          <w:tcPr>
+            <w:tcW w:w="1559" w:type="dxa"/>
+          </w:tcPr>
+          <w:p>
+            <w:pPr>
+              <w:jc w:val="center"/>
+              <w:rPr>
+                <w:b/>
+              </w:rPr>
+            </w:pPr>
+            <w:r>
+              <w:rPr>
+                <w:b/>
+              </w:rPr>
+              <w:t>Quarta-Feira</w:t>
+            </w:r>
+          </w:p>
+        </w:tc>
+        <w:tc>
+          <w:tcPr>
+            <w:tcW w:w="1559" w:type="dxa"/>
+          </w:tcPr>
+          <w:p>
+            <w:pPr>
+              <w:jc w:val="center"/>
+              <w:rPr>
+                <w:b/>
+              </w:rPr>
+            </w:pPr>
+            <w:r>
+              <w:rPr>
+                <w:b/>
+              </w:rPr>
+              <w:t>Quinta-Feira</w:t>
+            </w:r>
+          </w:p>
+        </w:tc>
+        <w:tc>
+          <w:tcPr>
+            <w:tcW w:w="1418" w:type="dxa"/>
+          </w:tcPr>
+          <w:p>
+            <w:pPr>
+              <w:jc w:val="center"/>
+              <w:rPr>
+                <w:b/>
+              </w:rPr>
+            </w:pPr>
+            <w:r>
+              <w:rPr>
+                <w:b/>
+              </w:rPr>
+              <w:t>Sexta-Feira</w:t>
+            </w:r>
+          </w:p>
+        </w:tc>
+        <w:tc>
+          <w:tcPr>
+            <w:tcW w:w="1701" w:type="dxa"/>
+          </w:tcPr>
+          <w:p>
+            <w:pPr>
+              <w:jc w:val="center"/>
+              <w:rPr>
+                <w:b/>
+              </w:rPr>
+            </w:pPr>
+            <w:r>
+              <w:rPr>
+                <w:b/>
+              </w:rPr>
+              <w:t>Segunda-Feira</w:t>
+            </w:r>
+          </w:p>
+        </w:tc>
+      </w:tr>
+      <w:tr>
+        <w:tc>
+          <w:tcPr>
+            <w:tcW w:w="1985" w:type="dxa"/>
+          </w:tcPr>
+          <w:p>
+            <w:pPr>
+              <w:rPr>
+                <w:b/>
+              </w:rPr>
+            </w:pPr>
+            <w:proofErr w:type="spellStart"/>
+            <w:r>
+              <w:rPr>
+                <w:b/>
+              </w:rPr>
+              <w:t>Backlog</w:t>
+            </w:r>
+            <w:proofErr w:type="spellEnd"/>
+            <w:r>
+              <w:rPr>
+                <w:b/>
+              </w:rPr>
+              <w:t xml:space="preserve"> Sprint</w:t>
+            </w:r>
+          </w:p>
+        </w:tc>
+        <w:tc>
+          <w:tcPr>
+            <w:tcW w:w="1418" w:type="dxa"/>
+          </w:tcPr>
+          <w:p>
+            <w:pPr>
+              <w:jc w:val="center"/>
+            </w:pPr>
+          </w:p>
+        </w:tc>
+        <w:tc>
+          <w:tcPr>
+            <w:tcW w:w="1559" w:type="dxa"/>
+          </w:tcPr>
+          <w:p>
+            <w:pPr>
+              <w:jc w:val="center"/>
+            </w:pPr>
+            <w:r>
+              <w:t>X</w:t>
+            </w:r>
+            <w:bookmarkStart w:id="0" w:name="_GoBack"/>
+            <w:bookmarkEnd w:id="0"/>
+          </w:p>
+        </w:tc>
+        <w:tc>
+          <w:tcPr>
+            <w:tcW w:w="1559" w:type="dxa"/>
+          </w:tcPr>
+          <w:p>
+            <w:pPr>
+              <w:jc w:val="center"/>
+            </w:pPr>
+          </w:p>
+        </w:tc>
+        <w:tc>
+          <w:tcPr>
+            <w:tcW w:w="1418" w:type="dxa"/>
+          </w:tcPr>
+          <w:p>
+            <w:pPr>
+              <w:jc w:val="center"/>
+            </w:pPr>
+          </w:p>
+        </w:tc>
+        <w:tc>
+          <w:tcPr>
+            <w:tcW w:w="1701" w:type="dxa"/>
+          </w:tcPr>
+          <w:p>
+            <w:pPr>
+              <w:jc w:val="center"/>
+            </w:pPr>
+          </w:p>
+        </w:tc>
+      </w:tr>
+      <w:tr>
+        <w:tc>
+          <w:tcPr>
+            <w:tcW w:w="1985" w:type="dxa"/>
+          </w:tcPr>
+          <w:p>
+            <w:pPr>
+              <w:rPr>
+                <w:b/>
+              </w:rPr>
+            </w:pPr>
+            <w:r>
+              <w:rPr>
+                <w:b/>
+              </w:rPr>
+              <w:t>Cronograma</w:t>
+            </w:r>
+          </w:p>
+        </w:tc>
+        <w:tc>
+          <w:tcPr>
+            <w:tcW w:w="1418" w:type="dxa"/>
+          </w:tcPr>
+          <w:p>
+            <w:pPr>
+              <w:jc w:val="center"/>
+            </w:pPr>
+          </w:p>
+        </w:tc>
+        <w:tc>
+          <w:tcPr>
+            <w:tcW w:w="1559" w:type="dxa"/>
+          </w:tcPr>
+          <w:p>
+            <w:pPr>
+              <w:jc w:val="center"/>
+            </w:pPr>
+            <w:r>
+              <w:t>X</w:t>
+            </w:r>
+          </w:p>
+        </w:tc>
+        <w:tc>
+          <w:tcPr>
+            <w:tcW w:w="1559" w:type="dxa"/>
+          </w:tcPr>
+          <w:p>
+            <w:pPr>
+              <w:jc w:val="center"/>
+            </w:pPr>
+          </w:p>
+        </w:tc>
+        <w:tc>
+          <w:tcPr>
+            <w:tcW w:w="1418" w:type="dxa"/>
+          </w:tcPr>
+          <w:p>
+            <w:pPr>
+              <w:jc w:val="center"/>
+            </w:pPr>
+          </w:p>
+        </w:tc>
+        <w:tc>
+          <w:tcPr>
+            <w:tcW w:w="1701" w:type="dxa"/>
+          </w:tcPr>
+          <w:p>
+            <w:pPr>
+              <w:jc w:val="center"/>
+            </w:pPr>
+          </w:p>
+        </w:tc>
+      </w:tr>
+      <w:tr>
+        <w:tc>
+          <w:tcPr>
+            <w:tcW w:w="1985" w:type="dxa"/>
+          </w:tcPr>
+          <w:p>
+            <w:pPr>
+              <w:rPr>
+                <w:b/>
+              </w:rPr>
+            </w:pPr>
+            <w:r>
+              <w:rPr>
+                <w:b/>
+              </w:rPr>
+              <w:t>Documentação</w:t>
+            </w:r>
+          </w:p>
+        </w:tc>
+        <w:tc>
+          <w:tcPr>
+            <w:tcW w:w="1418" w:type="dxa"/>
+          </w:tcPr>
+          <w:p>
+            <w:pPr>
+              <w:jc w:val="center"/>
+            </w:pPr>
+          </w:p>
+        </w:tc>
+        <w:tc>
+          <w:tcPr>
+            <w:tcW w:w="1559" w:type="dxa"/>
+          </w:tcPr>
+          <w:p>
+            <w:pPr>
+              <w:jc w:val="center"/>
+            </w:pPr>
+            <w:r>
+              <w:t>X</w:t>
+            </w:r>
+          </w:p>
+        </w:tc>
+        <w:tc>
+          <w:tcPr>
+            <w:tcW w:w="1559" w:type="dxa"/>
+          </w:tcPr>
+          <w:p>
+            <w:pPr>
+              <w:jc w:val="center"/>
+            </w:pPr>
+            <w:r>
+              <w:t>X</w:t>
+            </w:r>
+          </w:p>
+        </w:tc>
+        <w:tc>
+          <w:tcPr>
+            <w:tcW w:w="1418" w:type="dxa"/>
+          </w:tcPr>
+          <w:p>
+            <w:pPr>
+              <w:jc w:val="center"/>
+            </w:pPr>
+          </w:p>
+        </w:tc>
+        <w:tc>
+          <w:tcPr>
+            <w:tcW w:w="1701" w:type="dxa"/>
+          </w:tcPr>
+          <w:p>
+            <w:pPr>
+              <w:jc w:val="center"/>
+            </w:pPr>
+          </w:p>
+        </w:tc>
+      </w:tr>
+      <w:tr>
+        <w:tc>
+          <w:tcPr>
+            <w:tcW w:w="1985" w:type="dxa"/>
+          </w:tcPr>
+          <w:p>
+            <w:pPr>
+              <w:rPr>
+                <w:b/>
+              </w:rPr>
+            </w:pPr>
+            <w:r>
+              <w:rPr>
+                <w:b/>
+              </w:rPr>
+              <w:t>Banco de Dados</w:t>
+            </w:r>
+          </w:p>
+        </w:tc>
+        <w:tc>
+          <w:tcPr>
+            <w:tcW w:w="1418" w:type="dxa"/>
+          </w:tcPr>
+          <w:p>
+            <w:pPr>
+              <w:jc w:val="center"/>
+            </w:pPr>
+          </w:p>
+        </w:tc>
+        <w:tc>
+          <w:tcPr>
+            <w:tcW w:w="1559" w:type="dxa"/>
+          </w:tcPr>
+          <w:p>
+            <w:pPr>
+              <w:jc w:val="center"/>
+            </w:pPr>
+          </w:p>
+        </w:tc>
+        <w:tc>
+          <w:tcPr>
+            <w:tcW w:w="1559" w:type="dxa"/>
+          </w:tcPr>
+          <w:p>
+            <w:pPr>
+              <w:jc w:val="center"/>
+            </w:pPr>
+            <w:r>
+              <w:t>X</w:t>
+            </w:r>
+          </w:p>
+        </w:tc>
+        <w:tc>
+          <w:tcPr>
+            <w:tcW w:w="1418" w:type="dxa"/>
+          </w:tcPr>
+          <w:p>
+            <w:pPr>
+              <w:jc w:val="center"/>
+            </w:pPr>
+          </w:p>
+        </w:tc>
+        <w:tc>
+          <w:tcPr>
+            <w:tcW w:w="1701" w:type="dxa"/>
+          </w:tcPr>
+          <w:p>
+            <w:pPr>
+              <w:jc w:val="center"/>
+            </w:pPr>
+          </w:p>
+        </w:tc>
+      </w:tr>
+      <w:tr>
+        <w:tc>
+          <w:tcPr>
+            <w:tcW w:w="1985" w:type="dxa"/>
+          </w:tcPr>
+          <w:p>
+            <w:pPr>
+              <w:rPr>
+                <w:b/>
+              </w:rPr>
+            </w:pPr>
+            <w:proofErr w:type="spellStart"/>
+            <w:r>
+              <w:rPr>
+                <w:b/>
+              </w:rPr>
+              <w:t>Codigo</w:t>
+            </w:r>
+            <w:proofErr w:type="spellEnd"/>
+          </w:p>
+        </w:tc>
+        <w:tc>
+          <w:tcPr>
+            <w:tcW w:w="1418" w:type="dxa"/>
+          </w:tcPr>
+          <w:p>
+            <w:pPr>
+              <w:jc w:val="center"/>
+            </w:pPr>
+          </w:p>
+        </w:tc>
+        <w:tc>
+          <w:tcPr>
+            <w:tcW w:w="1559" w:type="dxa"/>
+          </w:tcPr>
+          <w:p>
+            <w:pPr>
+              <w:jc w:val="center"/>
+            </w:pPr>
+          </w:p>
+        </w:tc>
+        <w:tc>
+          <w:tcPr>
+            <w:tcW w:w="1559" w:type="dxa"/>
+          </w:tcPr>
+          <w:p>
+            <w:pPr>
+              <w:jc w:val="center"/>
+            </w:pPr>
+            <w:r>
+              <w:t>X</w:t>
+            </w:r>
+          </w:p>
+        </w:tc>
+        <w:tc>
+          <w:tcPr>
+            <w:tcW w:w="1418" w:type="dxa"/>
+          </w:tcPr>
+          <w:p>
+            <w:pPr>
+              <w:jc w:val="center"/>
+            </w:pPr>
+            <w:r>
+              <w:t>X</w:t>
+            </w:r>
+          </w:p>
+        </w:tc>
+        <w:tc>
+          <w:tcPr>
+            <w:tcW w:w="1701" w:type="dxa"/>
+          </w:tcPr>
+          <w:p>
+            <w:pPr>
+              <w:jc w:val="center"/>
+            </w:pPr>
+            <w:r>
+              <w:t>X</w:t>
+            </w:r>
+          </w:p>
+        </w:tc>
+      </w:tr>
+    </w:tbl>
+    <w:p>
+      <w:pPr>
+        <w:spacing w:after="0" w:line="240" w:lineRule="auto"/>
+      </w:pPr>
+    </w:p>
     <w:p>
       <w:pPr>
         <w:spacing w:after="0" w:line="240" w:lineRule="auto"/>

</xml_diff>